<commit_message>
Renderizado Condicional y Listas
</commit_message>
<xml_diff>
--- a/MiDocumentacion_React_Native.docx
+++ b/MiDocumentacion_React_Native.docx
@@ -355,6 +355,412 @@
     <w:p>
       <w:r>
         <w:t xml:space="preserve">Todos los componentes que vayamos a crear deben funcionar como funciones puras y no modificar sus propiedades. </w:t>
+      </w:r>
+    </w:p>
+    <w:p>
+      <w:pPr>
+        <w:rPr>
+          <w:rFonts w:ascii="Segoe UI" w:hAnsi="Segoe UI" w:cs="Segoe UI"/>
+          <w:b/>
+          <w:bCs/>
+          <w:color w:val="29303B"/>
+          <w:sz w:val="23"/>
+          <w:szCs w:val="23"/>
+          <w:shd w:val="clear" w:color="auto" w:fill="FFFFFF"/>
+        </w:rPr>
+      </w:pPr>
+      <w:r>
+        <w:rPr>
+          <w:rFonts w:ascii="Segoe UI" w:hAnsi="Segoe UI" w:cs="Segoe UI"/>
+          <w:b/>
+          <w:bCs/>
+          <w:color w:val="29303B"/>
+          <w:sz w:val="23"/>
+          <w:szCs w:val="23"/>
+          <w:shd w:val="clear" w:color="auto" w:fill="FFFFFF"/>
+        </w:rPr>
+        <w:t>¿Cómo lo has hecho para pasar de inicializar el state en el constructor a hacerlo con una Class Field? Pon el código del componente y compáralo con la solución para ver si lo has hecho correctamente. :)</w:t>
+      </w:r>
+    </w:p>
+    <w:p>
+      <w:pPr>
+        <w:rPr>
+          <w:rFonts w:ascii="Segoe UI" w:hAnsi="Segoe UI" w:cs="Segoe UI"/>
+          <w:b/>
+          <w:bCs/>
+          <w:color w:val="29303B"/>
+          <w:sz w:val="23"/>
+          <w:szCs w:val="23"/>
+          <w:shd w:val="clear" w:color="auto" w:fill="FFFFFF"/>
+        </w:rPr>
+      </w:pPr>
+      <w:r>
+        <w:rPr>
+          <w:rFonts w:ascii="Segoe UI" w:hAnsi="Segoe UI" w:cs="Segoe UI"/>
+          <w:b/>
+          <w:bCs/>
+          <w:color w:val="29303B"/>
+          <w:sz w:val="23"/>
+          <w:szCs w:val="23"/>
+          <w:shd w:val="clear" w:color="auto" w:fill="FFFFFF"/>
+        </w:rPr>
+        <w:t xml:space="preserve">R/ </w:t>
+      </w:r>
+      <w:r>
+        <w:rPr>
+          <w:rFonts w:ascii="Segoe UI" w:hAnsi="Segoe UI" w:cs="Segoe UI"/>
+          <w:b/>
+          <w:bCs/>
+          <w:color w:val="29303B"/>
+          <w:sz w:val="23"/>
+          <w:szCs w:val="23"/>
+          <w:shd w:val="clear" w:color="auto" w:fill="FFFFFF"/>
+        </w:rPr>
+        <w:t>Simplemente eliminamos el constructor y también eliminamos el this de la sintaxis cuando declaramos el state, esto funciona de la misma manera y simplifica el código, ya que “ahora se permite inicializar propiedades de la clase como si fueran campos”.</w:t>
+      </w:r>
+    </w:p>
+    <w:p>
+      <w:pPr>
+        <w:rPr>
+          <w:rFonts w:ascii="Segoe UI" w:hAnsi="Segoe UI" w:cs="Segoe UI"/>
+          <w:b/>
+          <w:bCs/>
+          <w:color w:val="29303B"/>
+          <w:sz w:val="23"/>
+          <w:szCs w:val="23"/>
+          <w:shd w:val="clear" w:color="auto" w:fill="FFFFFF"/>
+        </w:rPr>
+      </w:pPr>
+    </w:p>
+    <w:p>
+      <w:pPr>
+        <w:rPr>
+          <w:rFonts w:ascii="Segoe UI" w:hAnsi="Segoe UI" w:cs="Segoe UI"/>
+          <w:b/>
+          <w:bCs/>
+          <w:color w:val="29303B"/>
+          <w:sz w:val="23"/>
+          <w:szCs w:val="23"/>
+          <w:shd w:val="clear" w:color="auto" w:fill="FFFFFF"/>
+        </w:rPr>
+      </w:pPr>
+      <w:r>
+        <w:rPr>
+          <w:rFonts w:ascii="Segoe UI" w:hAnsi="Segoe UI" w:cs="Segoe UI"/>
+          <w:b/>
+          <w:bCs/>
+          <w:color w:val="29303B"/>
+          <w:sz w:val="23"/>
+          <w:szCs w:val="23"/>
+          <w:shd w:val="clear" w:color="auto" w:fill="FFFFFF"/>
+        </w:rPr>
+        <w:t xml:space="preserve">El state se debe de tratar como información inmutable, solo lo podemos actualizar usando el método setState y además es asíncrono. </w:t>
+      </w:r>
+    </w:p>
+    <w:p>
+      <w:pPr>
+        <w:rPr>
+          <w:rFonts w:ascii="Segoe UI" w:hAnsi="Segoe UI" w:cs="Segoe UI"/>
+          <w:b/>
+          <w:bCs/>
+          <w:color w:val="29303B"/>
+          <w:sz w:val="23"/>
+          <w:szCs w:val="23"/>
+          <w:shd w:val="clear" w:color="auto" w:fill="FFFFFF"/>
+        </w:rPr>
+      </w:pPr>
+      <w:r>
+        <w:rPr>
+          <w:rFonts w:ascii="Segoe UI" w:hAnsi="Segoe UI" w:cs="Segoe UI"/>
+          <w:b/>
+          <w:bCs/>
+          <w:color w:val="29303B"/>
+          <w:sz w:val="23"/>
+          <w:szCs w:val="23"/>
+          <w:shd w:val="clear" w:color="auto" w:fill="FFFFFF"/>
+        </w:rPr>
+        <w:t xml:space="preserve">React posee un flujo de datos unidireccional, renderizando de padres a hijos. </w:t>
+      </w:r>
+    </w:p>
+    <w:p>
+      <w:pPr>
+        <w:rPr>
+          <w:rFonts w:ascii="Segoe UI" w:hAnsi="Segoe UI" w:cs="Segoe UI"/>
+          <w:b/>
+          <w:bCs/>
+          <w:color w:val="29303B"/>
+          <w:sz w:val="23"/>
+          <w:szCs w:val="23"/>
+          <w:shd w:val="clear" w:color="auto" w:fill="FFFFFF"/>
+        </w:rPr>
+      </w:pPr>
+    </w:p>
+    <w:p>
+      <w:pPr>
+        <w:rPr>
+          <w:rFonts w:ascii="Segoe UI" w:hAnsi="Segoe UI" w:cs="Segoe UI"/>
+          <w:b/>
+          <w:bCs/>
+          <w:color w:val="29303B"/>
+          <w:sz w:val="23"/>
+          <w:szCs w:val="23"/>
+          <w:shd w:val="clear" w:color="auto" w:fill="FFFFFF"/>
+        </w:rPr>
+      </w:pPr>
+      <w:r>
+        <w:rPr>
+          <w:rFonts w:ascii="Segoe UI" w:hAnsi="Segoe UI" w:cs="Segoe UI"/>
+          <w:b/>
+          <w:bCs/>
+          <w:color w:val="29303B"/>
+          <w:sz w:val="23"/>
+          <w:szCs w:val="23"/>
+          <w:shd w:val="clear" w:color="auto" w:fill="FFFFFF"/>
+        </w:rPr>
+        <w:t>Transformando una lista en elementos de React:</w:t>
+      </w:r>
+    </w:p>
+    <w:p>
+      <w:r>
+        <w:t xml:space="preserve">Para poder trabajar con listas es necesario utilizar una prop especial llamada key que es única por cada elemento de la lista en cuestión. </w:t>
+      </w:r>
+    </w:p>
+    <w:p>
+      <w:r>
+        <w:t xml:space="preserve">Usamos la key para identificar cuales elementos han sido eliminados, actualizados o agregados. </w:t>
+      </w:r>
+    </w:p>
+    <w:p>
+      <w:r>
+        <w:t>El atributo index nos ayuda a identificar cada elemento del array uno por uno.</w:t>
+      </w:r>
+    </w:p>
+    <w:p>
+      <w:r>
+        <w:t>Lista de objetos:</w:t>
+      </w:r>
+    </w:p>
+    <w:p>
+      <w:r>
+        <w:t xml:space="preserve">La prop key tiene una particularidad ya que no es accesible desde nuestro componente. </w:t>
+      </w:r>
+    </w:p>
+    <w:p>
+      <w:r>
+        <w:t>Si se necesita acceder a la información de la key es necesario pasar dicha información en un prop diferente(con otro nombre).</w:t>
+      </w:r>
+    </w:p>
+    <w:p/>
+    <w:p>
+      <w:pPr>
+        <w:rPr>
+          <w:rFonts w:ascii="Segoe UI" w:hAnsi="Segoe UI" w:cs="Segoe UI"/>
+          <w:b/>
+          <w:bCs/>
+          <w:color w:val="29303B"/>
+          <w:sz w:val="23"/>
+          <w:szCs w:val="23"/>
+          <w:shd w:val="clear" w:color="auto" w:fill="FFFFFF"/>
+        </w:rPr>
+      </w:pPr>
+      <w:r>
+        <w:lastRenderedPageBreak/>
+        <w:t xml:space="preserve"> </w:t>
+      </w:r>
+      <w:r>
+        <w:rPr>
+          <w:rFonts w:ascii="Segoe UI" w:hAnsi="Segoe UI" w:cs="Segoe UI"/>
+          <w:b/>
+          <w:bCs/>
+          <w:color w:val="29303B"/>
+          <w:sz w:val="23"/>
+          <w:szCs w:val="23"/>
+          <w:shd w:val="clear" w:color="auto" w:fill="FFFFFF"/>
+        </w:rPr>
+        <w:t>Cuando hablamos de renderizado condicional hacemos referencia a...</w:t>
+      </w:r>
+    </w:p>
+    <w:p>
+      <w:r>
+        <w:t>...la posibilidad de mostrar un componente u otro en función del valor de una prop o del estado.</w:t>
+      </w:r>
+    </w:p>
+    <w:p/>
+    <w:p>
+      <w:pPr>
+        <w:shd w:val="clear" w:color="auto" w:fill="FFFFFF"/>
+        <w:spacing w:after="158" w:line="240" w:lineRule="auto"/>
+        <w:rPr>
+          <w:rFonts w:ascii="Segoe UI" w:eastAsia="Times New Roman" w:hAnsi="Segoe UI" w:cs="Segoe UI"/>
+          <w:b/>
+          <w:bCs/>
+          <w:color w:val="29303B"/>
+          <w:sz w:val="23"/>
+          <w:szCs w:val="23"/>
+          <w:lang w:eastAsia="es-SV"/>
+        </w:rPr>
+      </w:pPr>
+      <w:r>
+        <w:rPr>
+          <w:rFonts w:ascii="Segoe UI" w:eastAsia="Times New Roman" w:hAnsi="Segoe UI" w:cs="Segoe UI"/>
+          <w:b/>
+          <w:bCs/>
+          <w:color w:val="29303B"/>
+          <w:sz w:val="23"/>
+          <w:szCs w:val="23"/>
+          <w:lang w:eastAsia="es-SV"/>
+        </w:rPr>
+        <w:t>¿Podemos utilizar ternarias en el método Render() para implementar un renderizado condicional?</w:t>
+      </w:r>
+    </w:p>
+    <w:p>
+      <w:r>
+        <w:rPr>
+          <w:rFonts w:ascii="Segoe UI" w:eastAsia="Times New Roman" w:hAnsi="Segoe UI" w:cs="Segoe UI"/>
+          <w:color w:val="29303B"/>
+          <w:sz w:val="23"/>
+          <w:szCs w:val="23"/>
+          <w:lang w:eastAsia="es-SV"/>
+        </w:rPr>
+        <w:br/>
+      </w:r>
+      <w:r>
+        <w:t>Si, podemos evaluar ternarias y devolver el resultado directamente en el método Render()</w:t>
+      </w:r>
+    </w:p>
+    <w:p/>
+    <w:p>
+      <w:pPr>
+        <w:rPr>
+          <w:rFonts w:ascii="Segoe UI" w:hAnsi="Segoe UI" w:cs="Segoe UI"/>
+          <w:b/>
+          <w:bCs/>
+          <w:color w:val="29303B"/>
+          <w:sz w:val="23"/>
+          <w:szCs w:val="23"/>
+          <w:shd w:val="clear" w:color="auto" w:fill="FFFFFF"/>
+        </w:rPr>
+      </w:pPr>
+      <w:r>
+        <w:rPr>
+          <w:rFonts w:ascii="Segoe UI" w:hAnsi="Segoe UI" w:cs="Segoe UI"/>
+          <w:b/>
+          <w:bCs/>
+          <w:color w:val="29303B"/>
+          <w:sz w:val="23"/>
+          <w:szCs w:val="23"/>
+          <w:shd w:val="clear" w:color="auto" w:fill="FFFFFF"/>
+        </w:rPr>
+        <w:t>¿A qué se debe el </w:t>
+      </w:r>
+      <w:r>
+        <w:rPr>
+          <w:rStyle w:val="Textoennegrita"/>
+          <w:rFonts w:ascii="Segoe UI" w:hAnsi="Segoe UI" w:cs="Segoe UI"/>
+          <w:i/>
+          <w:iCs/>
+          <w:color w:val="29303B"/>
+          <w:sz w:val="23"/>
+          <w:szCs w:val="23"/>
+          <w:shd w:val="clear" w:color="auto" w:fill="FFFFFF"/>
+        </w:rPr>
+        <w:t>warning</w:t>
+      </w:r>
+      <w:r>
+        <w:rPr>
+          <w:rStyle w:val="nfasis"/>
+          <w:rFonts w:ascii="Segoe UI" w:hAnsi="Segoe UI" w:cs="Segoe UI"/>
+          <w:b/>
+          <w:bCs/>
+          <w:color w:val="29303B"/>
+          <w:sz w:val="23"/>
+          <w:szCs w:val="23"/>
+          <w:shd w:val="clear" w:color="auto" w:fill="FFFFFF"/>
+        </w:rPr>
+        <w:t> </w:t>
+      </w:r>
+      <w:r>
+        <w:rPr>
+          <w:rFonts w:ascii="Segoe UI" w:hAnsi="Segoe UI" w:cs="Segoe UI"/>
+          <w:b/>
+          <w:bCs/>
+          <w:color w:val="29303B"/>
+          <w:sz w:val="23"/>
+          <w:szCs w:val="23"/>
+          <w:shd w:val="clear" w:color="auto" w:fill="FFFFFF"/>
+        </w:rPr>
+        <w:t>que encontramos en consola cuando iteramos un array para renderizar un elemento de React por cada iteración?</w:t>
+      </w:r>
+    </w:p>
+    <w:p>
+      <w:pPr>
+        <w:rPr>
+          <w:rFonts w:ascii="Segoe UI" w:hAnsi="Segoe UI" w:cs="Segoe UI"/>
+          <w:b/>
+          <w:bCs/>
+          <w:color w:val="29303B"/>
+          <w:sz w:val="23"/>
+          <w:szCs w:val="23"/>
+          <w:shd w:val="clear" w:color="auto" w:fill="FFFFFF"/>
+        </w:rPr>
+      </w:pPr>
+      <w:r>
+        <w:rPr>
+          <w:noProof/>
+        </w:rPr>
+        <w:drawing>
+          <wp:inline distT="0" distB="0" distL="0" distR="0" wp14:anchorId="13833C50" wp14:editId="3A5A2731">
+            <wp:extent cx="5943600" cy="1532255"/>
+            <wp:effectExtent l="0" t="0" r="0" b="0"/>
+            <wp:docPr id="1" name="Imagen 1"/>
+            <wp:cNvGraphicFramePr>
+              <a:graphicFrameLocks xmlns:a="http://schemas.openxmlformats.org/drawingml/2006/main" noChangeAspect="1"/>
+            </wp:cNvGraphicFramePr>
+            <a:graphic xmlns:a="http://schemas.openxmlformats.org/drawingml/2006/main">
+              <a:graphicData uri="http://schemas.openxmlformats.org/drawingml/2006/picture">
+                <pic:pic xmlns:pic="http://schemas.openxmlformats.org/drawingml/2006/picture">
+                  <pic:nvPicPr>
+                    <pic:cNvPr id="0" name="Picture 1"/>
+                    <pic:cNvPicPr>
+                      <a:picLocks noChangeAspect="1" noChangeArrowheads="1"/>
+                    </pic:cNvPicPr>
+                  </pic:nvPicPr>
+                  <pic:blipFill>
+                    <a:blip r:embed="rId5">
+                      <a:extLst>
+                        <a:ext uri="{28A0092B-C50C-407E-A947-70E740481C1C}">
+                          <a14:useLocalDpi xmlns:a14="http://schemas.microsoft.com/office/drawing/2010/main" val="0"/>
+                        </a:ext>
+                      </a:extLst>
+                    </a:blip>
+                    <a:srcRect/>
+                    <a:stretch>
+                      <a:fillRect/>
+                    </a:stretch>
+                  </pic:blipFill>
+                  <pic:spPr bwMode="auto">
+                    <a:xfrm>
+                      <a:off x="0" y="0"/>
+                      <a:ext cx="5943600" cy="1532255"/>
+                    </a:xfrm>
+                    <a:prstGeom prst="rect">
+                      <a:avLst/>
+                    </a:prstGeom>
+                    <a:noFill/>
+                    <a:ln>
+                      <a:noFill/>
+                    </a:ln>
+                  </pic:spPr>
+                </pic:pic>
+              </a:graphicData>
+            </a:graphic>
+          </wp:inline>
+        </w:drawing>
+      </w:r>
+    </w:p>
+    <w:p>
+      <w:r>
+        <w:t>Cada elemento ha de tener una prop especial única llamada key.</w:t>
       </w:r>
     </w:p>
     <w:p/>
@@ -1152,6 +1558,28 @@
       <w:lang w:eastAsia="es-SV"/>
     </w:rPr>
   </w:style>
+  <w:style w:type="character" w:styleId="nfasis">
+    <w:name w:val="Emphasis"/>
+    <w:basedOn w:val="Fuentedeprrafopredeter"/>
+    <w:uiPriority w:val="20"/>
+    <w:qFormat/>
+    <w:rsid w:val="00A70F0A"/>
+    <w:rPr>
+      <w:i/>
+      <w:iCs/>
+    </w:rPr>
+  </w:style>
+  <w:style w:type="character" w:styleId="Textoennegrita">
+    <w:name w:val="Strong"/>
+    <w:basedOn w:val="Fuentedeprrafopredeter"/>
+    <w:uiPriority w:val="22"/>
+    <w:qFormat/>
+    <w:rsid w:val="00A70F0A"/>
+    <w:rPr>
+      <w:b/>
+      <w:bCs/>
+    </w:rPr>
+  </w:style>
 </w:styles>
 </file>
 

</xml_diff>

<commit_message>
Uso de Children Props
</commit_message>
<xml_diff>
--- a/MiDocumentacion_React_Native.docx
+++ b/MiDocumentacion_React_Native.docx
@@ -764,6 +764,48 @@
       </w:r>
     </w:p>
     <w:p/>
+    <w:p>
+      <w:r>
+        <w:t xml:space="preserve">Children: </w:t>
+      </w:r>
+      <w:r>
+        <w:t>Tipo de prop para c</w:t>
+      </w:r>
+      <w:r>
+        <w:t>rear componentes que son de tipo Layout</w:t>
+      </w:r>
+    </w:p>
+    <w:p>
+      <w:r>
+        <w:t>Sirve para crear layouts o pequeñas plantillas.</w:t>
+      </w:r>
+    </w:p>
+    <w:p/>
+    <w:p>
+      <w:pPr>
+        <w:rPr>
+          <w:u w:val="single"/>
+        </w:rPr>
+      </w:pPr>
+      <w:r>
+        <w:t>Los PropTypes no están incluidos en la librería de React por lo que se debe cargar como una dependencia externa, para su uso.</w:t>
+      </w:r>
+    </w:p>
+    <w:p>
+      <w:pPr>
+        <w:pStyle w:val="Prrafodelista"/>
+        <w:numPr>
+          <w:ilvl w:val="0"/>
+          <w:numId w:val="1"/>
+        </w:numPr>
+        <w:rPr>
+          <w:u w:val="single"/>
+        </w:rPr>
+      </w:pPr>
+      <w:r>
+        <w:t>Ademas de validar el tipo de datos de las Props se pueden indicar si estas son requeridas o no.</w:t>
+      </w:r>
+    </w:p>
     <w:sectPr>
       <w:pgSz w:w="12240" w:h="15840"/>
       <w:pgMar w:top="1440" w:right="1440" w:bottom="1440" w:left="1440" w:header="720" w:footer="720" w:gutter="0"/>

</xml_diff>